<commit_message>
ergänzt um Tests bis 009, Visitenkarte, Bezugsquelle, Fotos
</commit_message>
<xml_diff>
--- a/testreihe-3d-druck.docx
+++ b/testreihe-3d-druck.docx
@@ -12,7 +12,13 @@
       </w:r>
       <w:proofErr w:type="spellEnd"/>
       <w:r>
-        <w:t xml:space="preserve"> von Klaa</w:t>
+        <w:t xml:space="preserve"> von </w:t>
+      </w:r>
+      <w:r>
+        <w:t xml:space="preserve">Andreas </w:t>
+      </w:r>
+      <w:r>
+        <w:t>Klaa</w:t>
       </w:r>
       <w:r>
         <w:t>s</w:t>
@@ -263,13 +269,20 @@
             <w:r>
               <w:t>Wechsel auf grün. Viele Schwierigkeiten, das Grüne einzufädeln. Mit 6-kant-Schlüssel die Reste herausgedrückt, dann wurde grün akzeptiert.</w:t>
             </w:r>
+            <w:r>
+              <w:t xml:space="preserve"> </w:t>
+            </w:r>
           </w:p>
         </w:tc>
         <w:tc>
           <w:tcPr>
             <w:tcW w:w="2681" w:type="dxa"/>
           </w:tcPr>
-          <w:p/>
+          <w:p>
+            <w:r>
+              <w:t>Grüner Druck OK</w:t>
+            </w:r>
+          </w:p>
         </w:tc>
       </w:tr>
       <w:tr>
@@ -277,23 +290,176 @@
           <w:tcPr>
             <w:tcW w:w="1129" w:type="dxa"/>
           </w:tcPr>
-          <w:p/>
+          <w:p>
+            <w:r>
+              <w:t>007</w:t>
+            </w:r>
+          </w:p>
         </w:tc>
         <w:tc>
           <w:tcPr>
             <w:tcW w:w="5252" w:type="dxa"/>
           </w:tcPr>
-          <w:p/>
+          <w:p>
+            <w:r>
+              <w:t>Komplexes bewegliches Teil mit grün</w:t>
+            </w:r>
+          </w:p>
         </w:tc>
         <w:tc>
           <w:tcPr>
             <w:tcW w:w="2681" w:type="dxa"/>
           </w:tcPr>
-          <w:p/>
+          <w:p>
+            <w:r>
+              <w:t>OK, allerdings überhängender Teil geht prinzipiell nicht</w:t>
+            </w:r>
+          </w:p>
+        </w:tc>
+      </w:tr>
+      <w:tr>
+        <w:tc>
+          <w:tcPr>
+            <w:tcW w:w="1129" w:type="dxa"/>
+          </w:tcPr>
+          <w:p>
+            <w:r>
+              <w:t>008</w:t>
+            </w:r>
+          </w:p>
+        </w:tc>
+        <w:tc>
+          <w:tcPr>
+            <w:tcW w:w="5252" w:type="dxa"/>
+          </w:tcPr>
+          <w:p>
+            <w:r>
+              <w:t>Goldener Schnitt, Vorlage in rot</w:t>
+            </w:r>
+          </w:p>
+        </w:tc>
+        <w:tc>
+          <w:tcPr>
+            <w:tcW w:w="2681" w:type="dxa"/>
+          </w:tcPr>
+          <w:p>
+            <w:r>
+              <w:t>OK</w:t>
+            </w:r>
+          </w:p>
+        </w:tc>
+      </w:tr>
+      <w:tr>
+        <w:tc>
+          <w:tcPr>
+            <w:tcW w:w="1129" w:type="dxa"/>
+          </w:tcPr>
+          <w:p>
+            <w:r>
+              <w:t>009</w:t>
+            </w:r>
+          </w:p>
+        </w:tc>
+        <w:tc>
+          <w:tcPr>
+            <w:tcW w:w="5252" w:type="dxa"/>
+          </w:tcPr>
+          <w:p>
+            <w:r>
+              <w:t>Schwebender Tisch in rot und grün</w:t>
+            </w:r>
+          </w:p>
+        </w:tc>
+        <w:tc>
+          <w:tcPr>
+            <w:tcW w:w="2681" w:type="dxa"/>
+          </w:tcPr>
+          <w:p>
+            <w:r>
+              <w:t>OK</w:t>
+            </w:r>
+          </w:p>
         </w:tc>
       </w:tr>
     </w:tbl>
     <w:p/>
+    <w:p>
+      <w:r>
+        <w:br w:type="page"/>
+      </w:r>
+    </w:p>
+    <w:p>
+      <w:r>
+        <w:lastRenderedPageBreak/>
+        <w:t>Ideensammlung</w:t>
+      </w:r>
+    </w:p>
+    <w:p>
+      <w:r>
+        <w:t>Bezugsquelle für Visitenkarten-Furnier-Holz:</w:t>
+      </w:r>
+    </w:p>
+    <w:p>
+      <w:hyperlink r:id="rId4" w:history="1">
+        <w:r>
+          <w:rPr>
+            <w:rStyle w:val="Hyperlink"/>
+          </w:rPr>
+          <w:t>https://www.amazon.de/s?k=funierho</w:t>
+        </w:r>
+        <w:r>
+          <w:rPr>
+            <w:rStyle w:val="Hyperlink"/>
+          </w:rPr>
+          <w:t>l</w:t>
+        </w:r>
+        <w:r>
+          <w:rPr>
+            <w:rStyle w:val="Hyperlink"/>
+          </w:rPr>
+          <w:t>z+ahorn&amp;__mk_de_DE=%C3%85M%C3%85%C5%BD%C3%95%C3%91&amp;ref=nb_sb_noss_1</w:t>
+        </w:r>
+      </w:hyperlink>
+    </w:p>
+    <w:p>
+      <w:r>
+        <w:drawing>
+          <wp:inline distT="0" distB="0" distL="0" distR="0" wp14:anchorId="17810F22" wp14:editId="5F471A37">
+            <wp:extent cx="3104234" cy="4219575"/>
+            <wp:effectExtent l="0" t="0" r="1270" b="0"/>
+            <wp:docPr id="1" name="Grafik 1"/>
+            <wp:cNvGraphicFramePr>
+              <a:graphicFrameLocks xmlns:a="http://schemas.openxmlformats.org/drawingml/2006/main" noChangeAspect="1"/>
+            </wp:cNvGraphicFramePr>
+            <a:graphic xmlns:a="http://schemas.openxmlformats.org/drawingml/2006/main">
+              <a:graphicData uri="http://schemas.openxmlformats.org/drawingml/2006/picture">
+                <pic:pic xmlns:pic="http://schemas.openxmlformats.org/drawingml/2006/picture">
+                  <pic:nvPicPr>
+                    <pic:cNvPr id="1" name=""/>
+                    <pic:cNvPicPr/>
+                  </pic:nvPicPr>
+                  <pic:blipFill>
+                    <a:blip r:embed="rId5"/>
+                    <a:stretch>
+                      <a:fillRect/>
+                    </a:stretch>
+                  </pic:blipFill>
+                  <pic:spPr>
+                    <a:xfrm>
+                      <a:off x="0" y="0"/>
+                      <a:ext cx="3113896" cy="4232709"/>
+                    </a:xfrm>
+                    <a:prstGeom prst="rect">
+                      <a:avLst/>
+                    </a:prstGeom>
+                  </pic:spPr>
+                </pic:pic>
+              </a:graphicData>
+            </a:graphic>
+          </wp:inline>
+        </w:drawing>
+      </w:r>
+    </w:p>
     <w:p>
       <w:r>
         <w:tab/>
@@ -766,6 +932,41 @@
       </w:tblBorders>
     </w:tblPr>
   </w:style>
+  <w:style w:type="character" w:styleId="Hyperlink">
+    <w:name w:val="Hyperlink"/>
+    <w:basedOn w:val="Absatz-Standardschriftart"/>
+    <w:uiPriority w:val="99"/>
+    <w:unhideWhenUsed/>
+    <w:rsid w:val="00825E9E"/>
+    <w:rPr>
+      <w:color w:val="0000FF" w:themeColor="hyperlink"/>
+      <w:u w:val="single"/>
+    </w:rPr>
+  </w:style>
+  <w:style w:type="character" w:styleId="NichtaufgelsteErwhnung">
+    <w:name w:val="Unresolved Mention"/>
+    <w:basedOn w:val="Absatz-Standardschriftart"/>
+    <w:uiPriority w:val="99"/>
+    <w:semiHidden/>
+    <w:unhideWhenUsed/>
+    <w:rsid w:val="00825E9E"/>
+    <w:rPr>
+      <w:color w:val="605E5C"/>
+      <w:shd w:val="clear" w:color="auto" w:fill="E1DFDD"/>
+    </w:rPr>
+  </w:style>
+  <w:style w:type="character" w:styleId="BesuchterLink">
+    <w:name w:val="FollowedHyperlink"/>
+    <w:basedOn w:val="Absatz-Standardschriftart"/>
+    <w:uiPriority w:val="99"/>
+    <w:semiHidden/>
+    <w:unhideWhenUsed/>
+    <w:rsid w:val="00825E9E"/>
+    <w:rPr>
+      <w:color w:val="800080" w:themeColor="followedHyperlink"/>
+      <w:u w:val="single"/>
+    </w:rPr>
+  </w:style>
 </w:styles>
 </file>
 

</xml_diff>

<commit_message>
Druck 11, 12 schwarz, schwebend
</commit_message>
<xml_diff>
--- a/testreihe-3d-druck.docx
+++ b/testreihe-3d-druck.docx
@@ -31,9 +31,9 @@
         <w:tblLook w:val="04A0" w:firstRow="1" w:lastRow="0" w:firstColumn="1" w:lastColumn="0" w:noHBand="0" w:noVBand="1"/>
       </w:tblPr>
       <w:tblGrid>
-        <w:gridCol w:w="1129"/>
-        <w:gridCol w:w="5252"/>
-        <w:gridCol w:w="2681"/>
+        <w:gridCol w:w="1110"/>
+        <w:gridCol w:w="5144"/>
+        <w:gridCol w:w="2808"/>
       </w:tblGrid>
       <w:tr>
         <w:tc>
@@ -441,6 +441,93 @@
           <w:p>
             <w:r>
               <w:t>OK, Schlussfolgerung, der schwarze Kunststoff haftet nicht so gut, wie die anderen.</w:t>
+            </w:r>
+          </w:p>
+        </w:tc>
+      </w:tr>
+      <w:tr>
+        <w:tc>
+          <w:tcPr>
+            <w:tcW w:w="1129" w:type="dxa"/>
+          </w:tcPr>
+          <w:p>
+            <w:r>
+              <w:t>012</w:t>
+            </w:r>
+          </w:p>
+        </w:tc>
+        <w:tc>
+          <w:tcPr>
+            <w:tcW w:w="5252" w:type="dxa"/>
+          </w:tcPr>
+          <w:p>
+            <w:r>
+              <w:t>Neue Erkenntnis: Die Sonnenuhr hat große, schwebende Teile, die in die Luft gedruckt werden müssen. Das kann nicht gehen. Liegt also nicht am schwarzen Kunststoff</w:t>
+            </w:r>
+          </w:p>
+        </w:tc>
+        <w:tc>
+          <w:tcPr>
+            <w:tcW w:w="2681" w:type="dxa"/>
+          </w:tcPr>
+          <w:p>
+            <w:r>
+              <w:t>Fehler: Luftdruck, siehe Sonnenuhr_schwebend.jpg</w:t>
+            </w:r>
+          </w:p>
+          <w:p>
+            <w:r>
+              <w:rPr>
+                <w:noProof/>
+              </w:rPr>
+              <w:drawing>
+                <wp:inline distT="0" distB="0" distL="0" distR="0" wp14:anchorId="0930025E" wp14:editId="03A0194B">
+                  <wp:extent cx="1645920" cy="1009650"/>
+                  <wp:effectExtent l="0" t="0" r="0" b="0"/>
+                  <wp:docPr id="2" name="Grafik 2"/>
+                  <wp:cNvGraphicFramePr>
+                    <a:graphicFrameLocks xmlns:a="http://schemas.openxmlformats.org/drawingml/2006/main" noChangeAspect="1"/>
+                  </wp:cNvGraphicFramePr>
+                  <a:graphic xmlns:a="http://schemas.openxmlformats.org/drawingml/2006/main">
+                    <a:graphicData uri="http://schemas.openxmlformats.org/drawingml/2006/picture">
+                      <pic:pic xmlns:pic="http://schemas.openxmlformats.org/drawingml/2006/picture">
+                        <pic:nvPicPr>
+                          <pic:cNvPr id="0" name="Picture 1"/>
+                          <pic:cNvPicPr>
+                            <a:picLocks noChangeAspect="1" noChangeArrowheads="1"/>
+                          </pic:cNvPicPr>
+                        </pic:nvPicPr>
+                        <pic:blipFill>
+                          <a:blip r:embed="rId4" cstate="print">
+                            <a:extLst>
+                              <a:ext uri="{28A0092B-C50C-407E-A947-70E740481C1C}">
+                                <a14:useLocalDpi xmlns:a14="http://schemas.microsoft.com/office/drawing/2010/main" val="0"/>
+                              </a:ext>
+                            </a:extLst>
+                          </a:blip>
+                          <a:srcRect/>
+                          <a:stretch>
+                            <a:fillRect/>
+                          </a:stretch>
+                        </pic:blipFill>
+                        <pic:spPr bwMode="auto">
+                          <a:xfrm>
+                            <a:off x="0" y="0"/>
+                            <a:ext cx="1713325" cy="1050998"/>
+                          </a:xfrm>
+                          <a:prstGeom prst="rect">
+                            <a:avLst/>
+                          </a:prstGeom>
+                          <a:noFill/>
+                          <a:ln>
+                            <a:noFill/>
+                          </a:ln>
+                        </pic:spPr>
+                      </pic:pic>
+                    </a:graphicData>
+                  </a:graphic>
+                </wp:inline>
+              </w:drawing>
             </w:r>
           </w:p>
         </w:tc>
@@ -464,7 +551,7 @@
       </w:r>
     </w:p>
     <w:p>
-      <w:hyperlink r:id="rId4" w:history="1">
+      <w:hyperlink r:id="rId5" w:history="1">
         <w:r>
           <w:rPr>
             <w:rStyle w:val="Hyperlink"/>
@@ -494,7 +581,7 @@
                     <pic:cNvPicPr/>
                   </pic:nvPicPr>
                   <pic:blipFill>
-                    <a:blip r:embed="rId5"/>
+                    <a:blip r:embed="rId6"/>
                     <a:stretch>
                       <a:fillRect/>
                     </a:stretch>

</xml_diff>